<commit_message>
Added Class Diagram, Finished Document
</commit_message>
<xml_diff>
--- a/Design Document.docx
+++ b/Design Document.docx
@@ -43,8 +43,188 @@
         <w:pStyle w:val="Title"/>
         <w:jc w:val="center"/>
       </w:pPr>
+      <w:r>
+        <w:t>Design Document</w:t>
+      </w:r>
+    </w:p>
+    <w:p>
+      <w:pPr>
+        <w:pStyle w:val="Title"/>
+        <w:jc w:val="center"/>
+      </w:pPr>
+    </w:p>
+    <w:p>
+      <w:pPr>
+        <w:pStyle w:val="Title"/>
+        <w:jc w:val="center"/>
+      </w:pPr>
+    </w:p>
+    <w:p>
+      <w:pPr>
+        <w:pStyle w:val="Title"/>
+        <w:jc w:val="center"/>
+      </w:pPr>
+    </w:p>
+    <w:p>
+      <w:pPr>
+        <w:jc w:val="center"/>
+      </w:pPr>
+    </w:p>
+    <w:p>
+      <w:pPr>
+        <w:jc w:val="center"/>
+      </w:pPr>
+    </w:p>
+    <w:p>
+      <w:pPr>
+        <w:jc w:val="center"/>
+      </w:pPr>
+    </w:p>
+    <w:p>
+      <w:pPr>
+        <w:jc w:val="center"/>
+      </w:pPr>
+    </w:p>
+    <w:p>
+      <w:pPr>
+        <w:jc w:val="center"/>
+      </w:pPr>
+    </w:p>
+    <w:p>
+      <w:pPr>
+        <w:jc w:val="center"/>
+      </w:pPr>
+    </w:p>
+    <w:p>
+      <w:pPr>
+        <w:jc w:val="center"/>
+      </w:pPr>
       <w:bookmarkStart w:id="0" w:name="_GoBack"/>
       <w:bookmarkEnd w:id="0"/>
+    </w:p>
+    <w:p>
+      <w:pPr>
+        <w:jc w:val="center"/>
+      </w:pPr>
+    </w:p>
+    <w:p>
+      <w:pPr>
+        <w:jc w:val="center"/>
+      </w:pPr>
+    </w:p>
+    <w:p>
+      <w:pPr>
+        <w:jc w:val="center"/>
+      </w:pPr>
+    </w:p>
+    <w:p>
+      <w:pPr>
+        <w:jc w:val="center"/>
+      </w:pPr>
+    </w:p>
+    <w:p>
+      <w:pPr>
+        <w:jc w:val="center"/>
+      </w:pPr>
+    </w:p>
+    <w:p>
+      <w:pPr>
+        <w:jc w:val="center"/>
+      </w:pPr>
+    </w:p>
+    <w:p>
+      <w:pPr>
+        <w:jc w:val="center"/>
+      </w:pPr>
+    </w:p>
+    <w:p>
+      <w:pPr>
+        <w:jc w:val="center"/>
+      </w:pPr>
+    </w:p>
+    <w:p>
+      <w:pPr>
+        <w:jc w:val="center"/>
+      </w:pPr>
+    </w:p>
+    <w:p>
+      <w:pPr>
+        <w:jc w:val="center"/>
+      </w:pPr>
+    </w:p>
+    <w:p>
+      <w:pPr>
+        <w:jc w:val="center"/>
+      </w:pPr>
+      <w:r>
+        <w:t>Daniel Brown</w:t>
+      </w:r>
+    </w:p>
+    <w:p>
+      <w:pPr>
+        <w:jc w:val="center"/>
+      </w:pPr>
+      <w:r>
+        <w:t>Derek Cheung</w:t>
+      </w:r>
+    </w:p>
+    <w:p>
+      <w:pPr>
+        <w:jc w:val="center"/>
+      </w:pPr>
+      <w:r>
+        <w:t xml:space="preserve">William </w:t>
+      </w:r>
+      <w:proofErr w:type="spellStart"/>
+      <w:r>
+        <w:t>Harer</w:t>
+      </w:r>
+      <w:proofErr w:type="spellEnd"/>
+      <w:r>
+        <w:br w:type="page"/>
+      </w:r>
+    </w:p>
+    <w:p>
+      <w:pPr>
+        <w:pStyle w:val="Title"/>
+        <w:jc w:val="center"/>
+      </w:pPr>
+    </w:p>
+    <w:p>
+      <w:pPr>
+        <w:pStyle w:val="Title"/>
+        <w:jc w:val="center"/>
+      </w:pPr>
+    </w:p>
+    <w:p>
+      <w:pPr>
+        <w:pStyle w:val="Title"/>
+        <w:jc w:val="center"/>
+      </w:pPr>
+    </w:p>
+    <w:p>
+      <w:pPr>
+        <w:pStyle w:val="Title"/>
+        <w:jc w:val="center"/>
+      </w:pPr>
+    </w:p>
+    <w:p>
+      <w:pPr>
+        <w:pStyle w:val="Title"/>
+        <w:jc w:val="center"/>
+      </w:pPr>
+    </w:p>
+    <w:p>
+      <w:pPr>
+        <w:pStyle w:val="Title"/>
+        <w:jc w:val="center"/>
+      </w:pPr>
+    </w:p>
+    <w:p>
+      <w:pPr>
+        <w:pStyle w:val="Title"/>
+        <w:jc w:val="center"/>
+      </w:pPr>
       <w:r>
         <w:t>Activity Diagrams</w:t>
       </w:r>
@@ -105,7 +285,7 @@
                     <pic:cNvPicPr/>
                   </pic:nvPicPr>
                   <pic:blipFill>
-                    <a:blip r:embed="rId4">
+                    <a:blip r:embed="rId6">
                       <a:extLst>
                         <a:ext uri="{28A0092B-C50C-407E-A947-70E740481C1C}">
                           <a14:useLocalDpi xmlns:a14="http://schemas.microsoft.com/office/drawing/2010/main" val="0"/>
@@ -193,7 +373,7 @@
                     <pic:cNvPicPr/>
                   </pic:nvPicPr>
                   <pic:blipFill>
-                    <a:blip r:embed="rId5">
+                    <a:blip r:embed="rId7">
                       <a:extLst>
                         <a:ext uri="{28A0092B-C50C-407E-A947-70E740481C1C}">
                           <a14:useLocalDpi xmlns:a14="http://schemas.microsoft.com/office/drawing/2010/main" val="0"/>
@@ -277,6 +457,7 @@
       <w:r>
         <w:rPr>
           <w:rFonts w:ascii="Times New Roman" w:eastAsia="Times New Roman" w:hAnsi="Times New Roman" w:cs="Times New Roman"/>
+          <w:noProof/>
         </w:rPr>
         <w:drawing>
           <wp:inline distT="0" distB="0" distL="0" distR="0" wp14:anchorId="4C519AC3" wp14:editId="1F249260">
@@ -294,7 +475,7 @@
                     <pic:cNvPicPr/>
                   </pic:nvPicPr>
                   <pic:blipFill>
-                    <a:blip r:embed="rId6"/>
+                    <a:blip r:embed="rId8"/>
                     <a:stretch>
                       <a:fillRect/>
                     </a:stretch>
@@ -372,6 +553,7 @@
       <w:r>
         <w:rPr>
           <w:rFonts w:ascii="Times New Roman" w:eastAsia="Times New Roman" w:hAnsi="Times New Roman" w:cs="Times New Roman"/>
+          <w:noProof/>
         </w:rPr>
         <w:drawing>
           <wp:inline distT="0" distB="0" distL="0" distR="0" wp14:anchorId="6BFECF58" wp14:editId="028E4CCD">
@@ -389,7 +571,7 @@
                     <pic:cNvPicPr/>
                   </pic:nvPicPr>
                   <pic:blipFill>
-                    <a:blip r:embed="rId7"/>
+                    <a:blip r:embed="rId9"/>
                     <a:stretch>
                       <a:fillRect/>
                     </a:stretch>
@@ -524,9 +706,114 @@
         </w:rPr>
         <w:t>The main attributes and operations for each class.</w:t>
       </w:r>
+      <w:r>
+        <w:rPr>
+          <w:rFonts w:ascii="Times New Roman" w:eastAsia="Times New Roman" w:hAnsi="Times New Roman" w:cs="Times New Roman"/>
+        </w:rPr>
+        <w:t xml:space="preserve"> There is a metadata file required to show the </w:t>
+      </w:r>
+      <w:r>
+        <w:rPr>
+          <w:rFonts w:ascii="Times New Roman" w:eastAsia="Times New Roman" w:hAnsi="Times New Roman" w:cs="Times New Roman"/>
+        </w:rPr>
+        <w:t>point info, as well as the distance data for each path</w:t>
+      </w:r>
+      <w:r>
+        <w:rPr>
+          <w:rFonts w:ascii="Times New Roman" w:eastAsia="Times New Roman" w:hAnsi="Times New Roman" w:cs="Times New Roman"/>
+        </w:rPr>
+        <w:t xml:space="preserve">, so it doesn’t need to calculate </w:t>
+      </w:r>
+      <w:r>
+        <w:rPr>
+          <w:rFonts w:ascii="Times New Roman" w:eastAsia="Times New Roman" w:hAnsi="Times New Roman" w:cs="Times New Roman"/>
+        </w:rPr>
+        <w:t>the distances</w:t>
+      </w:r>
+      <w:r>
+        <w:rPr>
+          <w:rFonts w:ascii="Times New Roman" w:eastAsia="Times New Roman" w:hAnsi="Times New Roman" w:cs="Times New Roman"/>
+        </w:rPr>
+        <w:t xml:space="preserve"> each time the user selects a route.</w:t>
+      </w:r>
+      <w:r>
+        <w:rPr>
+          <w:rFonts w:ascii="Times New Roman" w:eastAsia="Times New Roman" w:hAnsi="Times New Roman" w:cs="Times New Roman"/>
+        </w:rPr>
+        <w:t xml:space="preserve"> The only calculations done are by </w:t>
+      </w:r>
+      <w:proofErr w:type="spellStart"/>
+      <w:proofErr w:type="gramStart"/>
+      <w:r>
+        <w:rPr>
+          <w:rFonts w:ascii="Times New Roman" w:eastAsia="Times New Roman" w:hAnsi="Times New Roman" w:cs="Times New Roman"/>
+        </w:rPr>
+        <w:t>calculateRoute</w:t>
+      </w:r>
+      <w:proofErr w:type="spellEnd"/>
+      <w:r>
+        <w:rPr>
+          <w:rFonts w:ascii="Times New Roman" w:eastAsia="Times New Roman" w:hAnsi="Times New Roman" w:cs="Times New Roman"/>
+        </w:rPr>
+        <w:t>(</w:t>
+      </w:r>
+      <w:proofErr w:type="gramEnd"/>
+      <w:r>
+        <w:rPr>
+          <w:rFonts w:ascii="Times New Roman" w:eastAsia="Times New Roman" w:hAnsi="Times New Roman" w:cs="Times New Roman"/>
+        </w:rPr>
+        <w:t>int x, int y), where it concatenates x and y to find the ID of the first and second routes, then skims the list for the shortest distances between them.</w:t>
+      </w:r>
     </w:p>
     <w:p/>
-    <w:p/>
+    <w:p>
+      <w:r>
+        <w:rPr>
+          <w:noProof/>
+        </w:rPr>
+        <w:drawing>
+          <wp:inline distT="0" distB="0" distL="0" distR="0" wp14:anchorId="4B2238F4" wp14:editId="08E4B4E4">
+            <wp:extent cx="5952978" cy="6496134"/>
+            <wp:effectExtent l="0" t="0" r="3810" b="0"/>
+            <wp:docPr id="3" name="Picture 3"/>
+            <wp:cNvGraphicFramePr>
+              <a:graphicFrameLocks xmlns:a="http://schemas.openxmlformats.org/drawingml/2006/main" noChangeAspect="1"/>
+            </wp:cNvGraphicFramePr>
+            <a:graphic xmlns:a="http://schemas.openxmlformats.org/drawingml/2006/main">
+              <a:graphicData uri="http://schemas.openxmlformats.org/drawingml/2006/picture">
+                <pic:pic xmlns:pic="http://schemas.openxmlformats.org/drawingml/2006/picture">
+                  <pic:nvPicPr>
+                    <pic:cNvPr id="3" name="ClassDiagram.png"/>
+                    <pic:cNvPicPr/>
+                  </pic:nvPicPr>
+                  <pic:blipFill>
+                    <a:blip r:embed="rId10">
+                      <a:extLst>
+                        <a:ext uri="{28A0092B-C50C-407E-A947-70E740481C1C}">
+                          <a14:useLocalDpi xmlns:a14="http://schemas.microsoft.com/office/drawing/2010/main" val="0"/>
+                        </a:ext>
+                      </a:extLst>
+                    </a:blip>
+                    <a:stretch>
+                      <a:fillRect/>
+                    </a:stretch>
+                  </pic:blipFill>
+                  <pic:spPr>
+                    <a:xfrm>
+                      <a:off x="0" y="0"/>
+                      <a:ext cx="5952978" cy="6496134"/>
+                    </a:xfrm>
+                    <a:prstGeom prst="rect">
+                      <a:avLst/>
+                    </a:prstGeom>
+                  </pic:spPr>
+                </pic:pic>
+              </a:graphicData>
+            </a:graphic>
+          </wp:inline>
+        </w:drawing>
+      </w:r>
+    </w:p>
     <w:p>
       <w:r>
         <w:br w:type="page"/>
@@ -633,7 +920,7 @@
                     <pic:cNvPicPr/>
                   </pic:nvPicPr>
                   <pic:blipFill>
-                    <a:blip r:embed="rId8">
+                    <a:blip r:embed="rId11">
                       <a:extLst>
                         <a:ext uri="{28A0092B-C50C-407E-A947-70E740481C1C}">
                           <a14:useLocalDpi xmlns:a14="http://schemas.microsoft.com/office/drawing/2010/main" val="0"/>
@@ -716,7 +1003,7 @@
                     <pic:cNvPicPr/>
                   </pic:nvPicPr>
                   <pic:blipFill>
-                    <a:blip r:embed="rId9">
+                    <a:blip r:embed="rId12">
                       <a:extLst>
                         <a:ext uri="{28A0092B-C50C-407E-A947-70E740481C1C}">
                           <a14:useLocalDpi xmlns:a14="http://schemas.microsoft.com/office/drawing/2010/main" val="0"/>
@@ -795,7 +1082,7 @@
                     <pic:cNvPicPr/>
                   </pic:nvPicPr>
                   <pic:blipFill>
-                    <a:blip r:embed="rId10">
+                    <a:blip r:embed="rId13">
                       <a:extLst>
                         <a:ext uri="{28A0092B-C50C-407E-A947-70E740481C1C}">
                           <a14:useLocalDpi xmlns:a14="http://schemas.microsoft.com/office/drawing/2010/main" val="0"/>
@@ -828,6 +1115,9 @@
       </w:pPr>
     </w:p>
     <w:sectPr>
+      <w:headerReference w:type="default" r:id="rId14"/>
+      <w:footerReference w:type="even" r:id="rId15"/>
+      <w:footerReference w:type="default" r:id="rId16"/>
       <w:pgSz w:w="12240" w:h="15840"/>
       <w:pgMar w:top="1440" w:right="1440" w:bottom="1440" w:left="1440" w:header="720" w:footer="720" w:gutter="0"/>
       <w:cols w:space="720"/>
@@ -835,6 +1125,238 @@
     </w:sectPr>
   </w:body>
 </w:document>
+</file>
+
+<file path=word/endnotes.xml><?xml version="1.0" encoding="utf-8"?>
+<w:endnotes xmlns:wpc="http://schemas.microsoft.com/office/word/2010/wordprocessingCanvas" xmlns:cx="http://schemas.microsoft.com/office/drawing/2014/chartex" xmlns:cx1="http://schemas.microsoft.com/office/drawing/2015/9/8/chartex" xmlns:cx2="http://schemas.microsoft.com/office/drawing/2015/10/21/chartex" xmlns:cx3="http://schemas.microsoft.com/office/drawing/2016/5/9/chartex" xmlns:cx4="http://schemas.microsoft.com/office/drawing/2016/5/10/chartex" xmlns:cx5="http://schemas.microsoft.com/office/drawing/2016/5/11/chartex" xmlns:cx6="http://schemas.microsoft.com/office/drawing/2016/5/12/chartex" xmlns:cx7="http://schemas.microsoft.com/office/drawing/2016/5/13/chartex" xmlns:cx8="http://schemas.microsoft.com/office/drawing/2016/5/14/chartex" xmlns:mc="http://schemas.openxmlformats.org/markup-compatibility/2006" xmlns:aink="http://schemas.microsoft.com/office/drawing/2016/ink" xmlns:am3d="http://schemas.microsoft.com/office/drawing/2017/model3d" xmlns:o="urn:schemas-microsoft-com:office:office" xmlns:r="http://schemas.openxmlformats.org/officeDocument/2006/relationships" xmlns:m="http://schemas.openxmlformats.org/officeDocument/2006/math" xmlns:v="urn:schemas-microsoft-com:vml" xmlns:wp14="http://schemas.microsoft.com/office/word/2010/wordprocessingDrawing" xmlns:wp="http://schemas.openxmlformats.org/drawingml/2006/wordprocessingDrawing" xmlns:w10="urn:schemas-microsoft-com:office:word" xmlns:w="http://schemas.openxmlformats.org/wordprocessingml/2006/main" xmlns:w14="http://schemas.microsoft.com/office/word/2010/wordml" xmlns:w15="http://schemas.microsoft.com/office/word/2012/wordml" xmlns:w16cid="http://schemas.microsoft.com/office/word/2016/wordml/cid" xmlns:w16se="http://schemas.microsoft.com/office/word/2015/wordml/symex" xmlns:wpg="http://schemas.microsoft.com/office/word/2010/wordprocessingGroup" xmlns:wpi="http://schemas.microsoft.com/office/word/2010/wordprocessingInk" xmlns:wne="http://schemas.microsoft.com/office/word/2006/wordml" xmlns:wps="http://schemas.microsoft.com/office/word/2010/wordprocessingShape" mc:Ignorable="w14 w15 w16se w16cid wp14">
+  <w:endnote w:type="separator" w:id="-1">
+    <w:p>
+      <w:r>
+        <w:separator/>
+      </w:r>
+    </w:p>
+  </w:endnote>
+  <w:endnote w:type="continuationSeparator" w:id="0">
+    <w:p>
+      <w:r>
+        <w:continuationSeparator/>
+      </w:r>
+    </w:p>
+  </w:endnote>
+</w:endnotes>
+</file>
+
+<file path=word/footer1.xml><?xml version="1.0" encoding="utf-8"?>
+<w:ftr xmlns:wpc="http://schemas.microsoft.com/office/word/2010/wordprocessingCanvas" xmlns:cx="http://schemas.microsoft.com/office/drawing/2014/chartex" xmlns:cx1="http://schemas.microsoft.com/office/drawing/2015/9/8/chartex" xmlns:cx2="http://schemas.microsoft.com/office/drawing/2015/10/21/chartex" xmlns:cx3="http://schemas.microsoft.com/office/drawing/2016/5/9/chartex" xmlns:cx4="http://schemas.microsoft.com/office/drawing/2016/5/10/chartex" xmlns:cx5="http://schemas.microsoft.com/office/drawing/2016/5/11/chartex" xmlns:cx6="http://schemas.microsoft.com/office/drawing/2016/5/12/chartex" xmlns:cx7="http://schemas.microsoft.com/office/drawing/2016/5/13/chartex" xmlns:cx8="http://schemas.microsoft.com/office/drawing/2016/5/14/chartex" xmlns:mc="http://schemas.openxmlformats.org/markup-compatibility/2006" xmlns:aink="http://schemas.microsoft.com/office/drawing/2016/ink" xmlns:am3d="http://schemas.microsoft.com/office/drawing/2017/model3d" xmlns:o="urn:schemas-microsoft-com:office:office" xmlns:r="http://schemas.openxmlformats.org/officeDocument/2006/relationships" xmlns:m="http://schemas.openxmlformats.org/officeDocument/2006/math" xmlns:v="urn:schemas-microsoft-com:vml" xmlns:wp14="http://schemas.microsoft.com/office/word/2010/wordprocessingDrawing" xmlns:wp="http://schemas.openxmlformats.org/drawingml/2006/wordprocessingDrawing" xmlns:w10="urn:schemas-microsoft-com:office:word" xmlns:w="http://schemas.openxmlformats.org/wordprocessingml/2006/main" xmlns:w14="http://schemas.microsoft.com/office/word/2010/wordml" xmlns:w15="http://schemas.microsoft.com/office/word/2012/wordml" xmlns:w16cid="http://schemas.microsoft.com/office/word/2016/wordml/cid" xmlns:w16se="http://schemas.microsoft.com/office/word/2015/wordml/symex" xmlns:wpg="http://schemas.microsoft.com/office/word/2010/wordprocessingGroup" xmlns:wpi="http://schemas.microsoft.com/office/word/2010/wordprocessingInk" xmlns:wne="http://schemas.microsoft.com/office/word/2006/wordml" xmlns:wps="http://schemas.microsoft.com/office/word/2010/wordprocessingShape" mc:Ignorable="w14 w15 w16se w16cid wp14">
+  <w:sdt>
+    <w:sdtPr>
+      <w:rPr>
+        <w:rStyle w:val="PageNumber"/>
+      </w:rPr>
+      <w:id w:val="1945495264"/>
+      <w:docPartObj>
+        <w:docPartGallery w:val="Page Numbers (Bottom of Page)"/>
+        <w:docPartUnique/>
+      </w:docPartObj>
+    </w:sdtPr>
+    <w:sdtContent>
+      <w:p>
+        <w:pPr>
+          <w:pStyle w:val="Footer"/>
+          <w:framePr w:wrap="none" w:vAnchor="text" w:hAnchor="margin" w:xAlign="right" w:y="1"/>
+          <w:rPr>
+            <w:rStyle w:val="PageNumber"/>
+          </w:rPr>
+        </w:pPr>
+        <w:r>
+          <w:rPr>
+            <w:rStyle w:val="PageNumber"/>
+          </w:rPr>
+          <w:fldChar w:fldCharType="begin"/>
+        </w:r>
+        <w:r>
+          <w:rPr>
+            <w:rStyle w:val="PageNumber"/>
+          </w:rPr>
+          <w:instrText xml:space="preserve"> PAGE </w:instrText>
+        </w:r>
+        <w:r>
+          <w:rPr>
+            <w:rStyle w:val="PageNumber"/>
+          </w:rPr>
+          <w:fldChar w:fldCharType="end"/>
+        </w:r>
+      </w:p>
+    </w:sdtContent>
+  </w:sdt>
+  <w:p>
+    <w:pPr>
+      <w:pStyle w:val="Footer"/>
+      <w:ind w:right="360"/>
+    </w:pPr>
+  </w:p>
+</w:ftr>
+</file>
+
+<file path=word/footer2.xml><?xml version="1.0" encoding="utf-8"?>
+<w:ftr xmlns:wpc="http://schemas.microsoft.com/office/word/2010/wordprocessingCanvas" xmlns:cx="http://schemas.microsoft.com/office/drawing/2014/chartex" xmlns:cx1="http://schemas.microsoft.com/office/drawing/2015/9/8/chartex" xmlns:cx2="http://schemas.microsoft.com/office/drawing/2015/10/21/chartex" xmlns:cx3="http://schemas.microsoft.com/office/drawing/2016/5/9/chartex" xmlns:cx4="http://schemas.microsoft.com/office/drawing/2016/5/10/chartex" xmlns:cx5="http://schemas.microsoft.com/office/drawing/2016/5/11/chartex" xmlns:cx6="http://schemas.microsoft.com/office/drawing/2016/5/12/chartex" xmlns:cx7="http://schemas.microsoft.com/office/drawing/2016/5/13/chartex" xmlns:cx8="http://schemas.microsoft.com/office/drawing/2016/5/14/chartex" xmlns:mc="http://schemas.openxmlformats.org/markup-compatibility/2006" xmlns:aink="http://schemas.microsoft.com/office/drawing/2016/ink" xmlns:am3d="http://schemas.microsoft.com/office/drawing/2017/model3d" xmlns:o="urn:schemas-microsoft-com:office:office" xmlns:r="http://schemas.openxmlformats.org/officeDocument/2006/relationships" xmlns:m="http://schemas.openxmlformats.org/officeDocument/2006/math" xmlns:v="urn:schemas-microsoft-com:vml" xmlns:wp14="http://schemas.microsoft.com/office/word/2010/wordprocessingDrawing" xmlns:wp="http://schemas.openxmlformats.org/drawingml/2006/wordprocessingDrawing" xmlns:w10="urn:schemas-microsoft-com:office:word" xmlns:w="http://schemas.openxmlformats.org/wordprocessingml/2006/main" xmlns:w14="http://schemas.microsoft.com/office/word/2010/wordml" xmlns:w15="http://schemas.microsoft.com/office/word/2012/wordml" xmlns:w16cid="http://schemas.microsoft.com/office/word/2016/wordml/cid" xmlns:w16se="http://schemas.microsoft.com/office/word/2015/wordml/symex" xmlns:wpg="http://schemas.microsoft.com/office/word/2010/wordprocessingGroup" xmlns:wpi="http://schemas.microsoft.com/office/word/2010/wordprocessingInk" xmlns:wne="http://schemas.microsoft.com/office/word/2006/wordml" xmlns:wps="http://schemas.microsoft.com/office/word/2010/wordprocessingShape" mc:Ignorable="w14 w15 w16se w16cid wp14">
+  <w:sdt>
+    <w:sdtPr>
+      <w:rPr>
+        <w:rStyle w:val="PageNumber"/>
+      </w:rPr>
+      <w:id w:val="519439716"/>
+      <w:docPartObj>
+        <w:docPartGallery w:val="Page Numbers (Bottom of Page)"/>
+        <w:docPartUnique/>
+      </w:docPartObj>
+    </w:sdtPr>
+    <w:sdtContent>
+      <w:p>
+        <w:pPr>
+          <w:pStyle w:val="Footer"/>
+          <w:framePr w:wrap="none" w:vAnchor="text" w:hAnchor="margin" w:xAlign="right" w:y="1"/>
+          <w:rPr>
+            <w:rStyle w:val="PageNumber"/>
+          </w:rPr>
+        </w:pPr>
+        <w:r>
+          <w:rPr>
+            <w:rStyle w:val="PageNumber"/>
+          </w:rPr>
+          <w:fldChar w:fldCharType="begin"/>
+        </w:r>
+        <w:r>
+          <w:rPr>
+            <w:rStyle w:val="PageNumber"/>
+          </w:rPr>
+          <w:instrText xml:space="preserve"> PAGE </w:instrText>
+        </w:r>
+        <w:r>
+          <w:rPr>
+            <w:rStyle w:val="PageNumber"/>
+          </w:rPr>
+          <w:fldChar w:fldCharType="separate"/>
+        </w:r>
+        <w:r>
+          <w:rPr>
+            <w:rStyle w:val="PageNumber"/>
+            <w:noProof/>
+          </w:rPr>
+          <w:t>1</w:t>
+        </w:r>
+        <w:r>
+          <w:rPr>
+            <w:rStyle w:val="PageNumber"/>
+          </w:rPr>
+          <w:fldChar w:fldCharType="end"/>
+        </w:r>
+      </w:p>
+    </w:sdtContent>
+  </w:sdt>
+  <w:p>
+    <w:pPr>
+      <w:pStyle w:val="Footer"/>
+      <w:ind w:right="360"/>
+    </w:pPr>
+  </w:p>
+</w:ftr>
+</file>
+
+<file path=word/footnotes.xml><?xml version="1.0" encoding="utf-8"?>
+<w:footnotes xmlns:wpc="http://schemas.microsoft.com/office/word/2010/wordprocessingCanvas" xmlns:cx="http://schemas.microsoft.com/office/drawing/2014/chartex" xmlns:cx1="http://schemas.microsoft.com/office/drawing/2015/9/8/chartex" xmlns:cx2="http://schemas.microsoft.com/office/drawing/2015/10/21/chartex" xmlns:cx3="http://schemas.microsoft.com/office/drawing/2016/5/9/chartex" xmlns:cx4="http://schemas.microsoft.com/office/drawing/2016/5/10/chartex" xmlns:cx5="http://schemas.microsoft.com/office/drawing/2016/5/11/chartex" xmlns:cx6="http://schemas.microsoft.com/office/drawing/2016/5/12/chartex" xmlns:cx7="http://schemas.microsoft.com/office/drawing/2016/5/13/chartex" xmlns:cx8="http://schemas.microsoft.com/office/drawing/2016/5/14/chartex" xmlns:mc="http://schemas.openxmlformats.org/markup-compatibility/2006" xmlns:aink="http://schemas.microsoft.com/office/drawing/2016/ink" xmlns:am3d="http://schemas.microsoft.com/office/drawing/2017/model3d" xmlns:o="urn:schemas-microsoft-com:office:office" xmlns:r="http://schemas.openxmlformats.org/officeDocument/2006/relationships" xmlns:m="http://schemas.openxmlformats.org/officeDocument/2006/math" xmlns:v="urn:schemas-microsoft-com:vml" xmlns:wp14="http://schemas.microsoft.com/office/word/2010/wordprocessingDrawing" xmlns:wp="http://schemas.openxmlformats.org/drawingml/2006/wordprocessingDrawing" xmlns:w10="urn:schemas-microsoft-com:office:word" xmlns:w="http://schemas.openxmlformats.org/wordprocessingml/2006/main" xmlns:w14="http://schemas.microsoft.com/office/word/2010/wordml" xmlns:w15="http://schemas.microsoft.com/office/word/2012/wordml" xmlns:w16cid="http://schemas.microsoft.com/office/word/2016/wordml/cid" xmlns:w16se="http://schemas.microsoft.com/office/word/2015/wordml/symex" xmlns:wpg="http://schemas.microsoft.com/office/word/2010/wordprocessingGroup" xmlns:wpi="http://schemas.microsoft.com/office/word/2010/wordprocessingInk" xmlns:wne="http://schemas.microsoft.com/office/word/2006/wordml" xmlns:wps="http://schemas.microsoft.com/office/word/2010/wordprocessingShape" mc:Ignorable="w14 w15 w16se w16cid wp14">
+  <w:footnote w:type="separator" w:id="-1">
+    <w:p>
+      <w:r>
+        <w:separator/>
+      </w:r>
+    </w:p>
+  </w:footnote>
+  <w:footnote w:type="continuationSeparator" w:id="0">
+    <w:p>
+      <w:r>
+        <w:continuationSeparator/>
+      </w:r>
+    </w:p>
+  </w:footnote>
+</w:footnotes>
+</file>
+
+<file path=word/header1.xml><?xml version="1.0" encoding="utf-8"?>
+<w:hdr xmlns:wpc="http://schemas.microsoft.com/office/word/2010/wordprocessingCanvas" xmlns:cx="http://schemas.microsoft.com/office/drawing/2014/chartex" xmlns:cx1="http://schemas.microsoft.com/office/drawing/2015/9/8/chartex" xmlns:cx2="http://schemas.microsoft.com/office/drawing/2015/10/21/chartex" xmlns:cx3="http://schemas.microsoft.com/office/drawing/2016/5/9/chartex" xmlns:cx4="http://schemas.microsoft.com/office/drawing/2016/5/10/chartex" xmlns:cx5="http://schemas.microsoft.com/office/drawing/2016/5/11/chartex" xmlns:cx6="http://schemas.microsoft.com/office/drawing/2016/5/12/chartex" xmlns:cx7="http://schemas.microsoft.com/office/drawing/2016/5/13/chartex" xmlns:cx8="http://schemas.microsoft.com/office/drawing/2016/5/14/chartex" xmlns:mc="http://schemas.openxmlformats.org/markup-compatibility/2006" xmlns:aink="http://schemas.microsoft.com/office/drawing/2016/ink" xmlns:am3d="http://schemas.microsoft.com/office/drawing/2017/model3d" xmlns:o="urn:schemas-microsoft-com:office:office" xmlns:r="http://schemas.openxmlformats.org/officeDocument/2006/relationships" xmlns:m="http://schemas.openxmlformats.org/officeDocument/2006/math" xmlns:v="urn:schemas-microsoft-com:vml" xmlns:wp14="http://schemas.microsoft.com/office/word/2010/wordprocessingDrawing" xmlns:wp="http://schemas.openxmlformats.org/drawingml/2006/wordprocessingDrawing" xmlns:w10="urn:schemas-microsoft-com:office:word" xmlns:w="http://schemas.openxmlformats.org/wordprocessingml/2006/main" xmlns:w14="http://schemas.microsoft.com/office/word/2010/wordml" xmlns:w15="http://schemas.microsoft.com/office/word/2012/wordml" xmlns:w16cid="http://schemas.microsoft.com/office/word/2016/wordml/cid" xmlns:w16se="http://schemas.microsoft.com/office/word/2015/wordml/symex" xmlns:wpg="http://schemas.microsoft.com/office/word/2010/wordprocessingGroup" xmlns:wpi="http://schemas.microsoft.com/office/word/2010/wordprocessingInk" xmlns:wne="http://schemas.microsoft.com/office/word/2006/wordml" xmlns:wps="http://schemas.microsoft.com/office/word/2010/wordprocessingShape" mc:Ignorable="w14 w15 w16se w16cid wp14">
+  <w:tbl>
+    <w:tblPr>
+      <w:tblStyle w:val="TableGrid"/>
+      <w:tblW w:w="10264" w:type="dxa"/>
+      <w:tblInd w:w="-450" w:type="dxa"/>
+      <w:tblLook w:val="04A0" w:firstRow="1" w:lastRow="0" w:firstColumn="1" w:lastColumn="0" w:noHBand="0" w:noVBand="1"/>
+    </w:tblPr>
+    <w:tblGrid>
+      <w:gridCol w:w="5357"/>
+      <w:gridCol w:w="4907"/>
+    </w:tblGrid>
+    <w:tr>
+      <w:trPr>
+        <w:trHeight w:val="320"/>
+      </w:trPr>
+      <w:tc>
+        <w:tcPr>
+          <w:tcW w:w="5357" w:type="dxa"/>
+          <w:tcBorders>
+            <w:top w:val="nil"/>
+            <w:left w:val="nil"/>
+            <w:bottom w:val="nil"/>
+            <w:right w:val="nil"/>
+          </w:tcBorders>
+        </w:tcPr>
+        <w:p>
+          <w:pPr>
+            <w:pStyle w:val="Header"/>
+          </w:pPr>
+          <w:r>
+            <w:t>Design Document</w:t>
+          </w:r>
+        </w:p>
+      </w:tc>
+      <w:tc>
+        <w:tcPr>
+          <w:tcW w:w="4907" w:type="dxa"/>
+          <w:tcBorders>
+            <w:top w:val="nil"/>
+            <w:left w:val="nil"/>
+            <w:bottom w:val="nil"/>
+            <w:right w:val="nil"/>
+          </w:tcBorders>
+        </w:tcPr>
+        <w:p>
+          <w:pPr>
+            <w:pStyle w:val="Header"/>
+            <w:jc w:val="right"/>
+          </w:pPr>
+          <w:r>
+            <w:t xml:space="preserve">Brown, Cheung, </w:t>
+          </w:r>
+          <w:proofErr w:type="spellStart"/>
+          <w:r>
+            <w:t>Harer</w:t>
+          </w:r>
+          <w:proofErr w:type="spellEnd"/>
+          <w:r>
+            <w:t xml:space="preserve"> </w:t>
+          </w:r>
+        </w:p>
+      </w:tc>
+    </w:tr>
+  </w:tbl>
+  <w:p>
+    <w:pPr>
+      <w:pStyle w:val="Header"/>
+    </w:pPr>
+    <w:r>
+      <w:t xml:space="preserve"> </w:t>
+    </w:r>
+  </w:p>
+</w:hdr>
 </file>
 
 <file path=word/styles.xml><?xml version="1.0" encoding="utf-8"?>
@@ -956,6 +1478,7 @@
     <w:lsdException w:name="HTML Sample" w:semiHidden="1" w:unhideWhenUsed="1"/>
     <w:lsdException w:name="HTML Typewriter" w:semiHidden="1" w:unhideWhenUsed="1"/>
     <w:lsdException w:name="HTML Variable" w:semiHidden="1" w:unhideWhenUsed="1"/>
+    <w:lsdException w:name="Normal Table" w:semiHidden="1" w:unhideWhenUsed="1"/>
     <w:lsdException w:name="annotation subject" w:semiHidden="1" w:unhideWhenUsed="1"/>
     <w:lsdException w:name="No List" w:semiHidden="1" w:unhideWhenUsed="1"/>
     <w:lsdException w:name="Outline List 1" w:semiHidden="1" w:unhideWhenUsed="1"/>
@@ -1001,9 +1524,11 @@
     <w:lsdException w:name="Table Subtle 1" w:semiHidden="1" w:unhideWhenUsed="1"/>
     <w:lsdException w:name="Table Subtle 2" w:semiHidden="1" w:unhideWhenUsed="1"/>
     <w:lsdException w:name="Table Web 1" w:semiHidden="1" w:unhideWhenUsed="1"/>
+    <w:lsdException w:name="Table Web 2" w:semiHidden="1" w:unhideWhenUsed="1"/>
     <w:lsdException w:name="Table Web 3" w:semiHidden="1" w:unhideWhenUsed="1"/>
     <w:lsdException w:name="Balloon Text" w:semiHidden="1" w:unhideWhenUsed="1"/>
     <w:lsdException w:name="Table Grid" w:uiPriority="39"/>
+    <w:lsdException w:name="Table Theme" w:semiHidden="1" w:unhideWhenUsed="1"/>
     <w:lsdException w:name="Placeholder Text" w:semiHidden="1"/>
     <w:lsdException w:name="No Spacing" w:uiPriority="1" w:qFormat="1"/>
     <w:lsdException w:name="Light Shading" w:uiPriority="60"/>
@@ -1343,6 +1868,72 @@
       <w:rFonts w:ascii="Times New Roman" w:eastAsia="Times New Roman" w:hAnsi="Times New Roman" w:cs="Times New Roman"/>
     </w:rPr>
   </w:style>
+  <w:style w:type="paragraph" w:styleId="Header">
+    <w:name w:val="header"/>
+    <w:basedOn w:val="Normal"/>
+    <w:link w:val="HeaderChar"/>
+    <w:uiPriority w:val="99"/>
+    <w:unhideWhenUsed/>
+    <w:rsid w:val="00A37844"/>
+    <w:pPr>
+      <w:tabs>
+        <w:tab w:val="center" w:pos="4680"/>
+        <w:tab w:val="right" w:pos="9360"/>
+      </w:tabs>
+    </w:pPr>
+  </w:style>
+  <w:style w:type="character" w:customStyle="1" w:styleId="HeaderChar">
+    <w:name w:val="Header Char"/>
+    <w:basedOn w:val="DefaultParagraphFont"/>
+    <w:link w:val="Header"/>
+    <w:uiPriority w:val="99"/>
+    <w:rsid w:val="00A37844"/>
+  </w:style>
+  <w:style w:type="paragraph" w:styleId="Footer">
+    <w:name w:val="footer"/>
+    <w:basedOn w:val="Normal"/>
+    <w:link w:val="FooterChar"/>
+    <w:uiPriority w:val="99"/>
+    <w:unhideWhenUsed/>
+    <w:rsid w:val="00A37844"/>
+    <w:pPr>
+      <w:tabs>
+        <w:tab w:val="center" w:pos="4680"/>
+        <w:tab w:val="right" w:pos="9360"/>
+      </w:tabs>
+    </w:pPr>
+  </w:style>
+  <w:style w:type="character" w:customStyle="1" w:styleId="FooterChar">
+    <w:name w:val="Footer Char"/>
+    <w:basedOn w:val="DefaultParagraphFont"/>
+    <w:link w:val="Footer"/>
+    <w:uiPriority w:val="99"/>
+    <w:rsid w:val="00A37844"/>
+  </w:style>
+  <w:style w:type="table" w:styleId="TableGrid">
+    <w:name w:val="Table Grid"/>
+    <w:basedOn w:val="TableNormal"/>
+    <w:uiPriority w:val="39"/>
+    <w:rsid w:val="00A37844"/>
+    <w:tblPr>
+      <w:tblBorders>
+        <w:top w:val="single" w:sz="4" w:space="0" w:color="auto"/>
+        <w:left w:val="single" w:sz="4" w:space="0" w:color="auto"/>
+        <w:bottom w:val="single" w:sz="4" w:space="0" w:color="auto"/>
+        <w:right w:val="single" w:sz="4" w:space="0" w:color="auto"/>
+        <w:insideH w:val="single" w:sz="4" w:space="0" w:color="auto"/>
+        <w:insideV w:val="single" w:sz="4" w:space="0" w:color="auto"/>
+      </w:tblBorders>
+    </w:tblPr>
+  </w:style>
+  <w:style w:type="character" w:styleId="PageNumber">
+    <w:name w:val="page number"/>
+    <w:basedOn w:val="DefaultParagraphFont"/>
+    <w:uiPriority w:val="99"/>
+    <w:semiHidden/>
+    <w:unhideWhenUsed/>
+    <w:rsid w:val="00A37844"/>
+  </w:style>
 </w:styles>
 </file>
 

</xml_diff>